<commit_message>
final JAMIO-2023-0165.R2 as resubmitted to the journal; addressed minor comment in opening statement
</commit_message>
<xml_diff>
--- a/manuscript/Responses JAMIO-2023-0165_R2.docx
+++ b/manuscript/Responses JAMIO-2023-0165_R2.docx
@@ -102,320 +102,338 @@
       </w:r>
       <w:r>
         <w:rPr>
-          <w:color w:val="0070C0"/>
-        </w:rPr>
-        <w:t>Background section of the manuscript.</w:t>
-      </w:r>
-    </w:p>
-    <w:p>
-      <w:pPr>
-        <w:rPr>
-          <w:color w:val="0070C0"/>
-        </w:rPr>
-      </w:pPr>
-    </w:p>
-    <w:p>
-      <w:pPr>
-        <w:rPr>
-          <w:color w:val="0070C0"/>
-        </w:rPr>
-      </w:pPr>
-      <w:r>
-        <w:rPr>
-          <w:color w:val="0070C0"/>
-        </w:rPr>
-        <w:t>Sincerely,</w:t>
-      </w:r>
-    </w:p>
-    <w:p>
-      <w:pPr>
-        <w:rPr>
-          <w:color w:val="0070C0"/>
-        </w:rPr>
-      </w:pPr>
-      <w:proofErr w:type="spellStart"/>
-      <w:r>
-        <w:rPr>
-          <w:color w:val="0070C0"/>
-        </w:rPr>
-        <w:t>Janick</w:t>
-      </w:r>
-      <w:proofErr w:type="spellEnd"/>
-      <w:r>
-        <w:rPr>
-          <w:color w:val="0070C0"/>
-        </w:rPr>
-        <w:t xml:space="preserve"> </w:t>
-      </w:r>
-      <w:proofErr w:type="spellStart"/>
-      <w:r>
-        <w:rPr>
-          <w:color w:val="0070C0"/>
-        </w:rPr>
-        <w:t>Weberpals</w:t>
-      </w:r>
-      <w:proofErr w:type="spellEnd"/>
-      <w:r>
-        <w:rPr>
-          <w:color w:val="0070C0"/>
-        </w:rPr>
-        <w:t>, RPh, PhD</w:t>
-      </w:r>
-    </w:p>
-    <w:p>
-      <w:pPr>
-        <w:pStyle w:val="Heading1"/>
-      </w:pPr>
-      <w:r>
-        <w:t>Reviewer: 1</w:t>
-      </w:r>
-    </w:p>
-    <w:p>
-      <w:pPr>
-        <w:jc w:val="both"/>
-        <w:rPr>
-          <w:color w:val="000000" w:themeColor="text1"/>
-        </w:rPr>
-      </w:pPr>
-      <w:r>
-        <w:rPr>
-          <w:color w:val="000000" w:themeColor="text1"/>
-        </w:rPr>
-        <w:t>Comments to the Author</w:t>
-      </w:r>
-    </w:p>
-    <w:p>
-      <w:pPr>
-        <w:jc w:val="both"/>
-        <w:rPr>
-          <w:color w:val="000000" w:themeColor="text1"/>
-        </w:rPr>
-      </w:pPr>
-      <w:r>
-        <w:rPr>
-          <w:color w:val="000000" w:themeColor="text1"/>
-        </w:rPr>
-        <w:t>Many of the changes are responsive to my earlier concerns. I appreciate the specification of the data that was used but think it should be move to the Materials and Methods. I also appreciate the enhanced descriptions of the figures in the results. The update to the discussion is a helpful acknowledgment of the complexity of working with EHR data. The repositioning of the FDA related information is much more appropriate.</w:t>
-      </w:r>
-    </w:p>
-    <w:p>
-      <w:pPr>
-        <w:jc w:val="both"/>
-        <w:rPr>
-          <w:color w:val="000000" w:themeColor="text1"/>
-        </w:rPr>
-      </w:pPr>
-    </w:p>
-    <w:p>
-      <w:pPr>
-        <w:jc w:val="both"/>
-        <w:rPr>
-          <w:color w:val="000000" w:themeColor="text1"/>
-        </w:rPr>
-      </w:pPr>
-      <w:r>
-        <w:rPr>
-          <w:color w:val="000000" w:themeColor="text1"/>
-        </w:rPr>
-        <w:t>I would like to see a minor edit:</w:t>
-      </w:r>
-    </w:p>
-    <w:p>
-      <w:pPr>
-        <w:jc w:val="both"/>
-        <w:rPr>
-          <w:color w:val="000000" w:themeColor="text1"/>
-        </w:rPr>
-      </w:pPr>
-    </w:p>
-    <w:p>
-      <w:pPr>
-        <w:jc w:val="both"/>
-        <w:rPr>
-          <w:color w:val="000000" w:themeColor="text1"/>
-        </w:rPr>
-      </w:pPr>
-      <w:r>
-        <w:rPr>
-          <w:color w:val="000000" w:themeColor="text1"/>
-        </w:rPr>
-        <w:t>The new opening statement in the Background section implies that RWE can only be generated by linking claims and EHR data. I would prefer indication that RWE can be claims, EHR or linked data.</w:t>
-      </w:r>
-    </w:p>
-    <w:p>
-      <w:pPr>
-        <w:jc w:val="both"/>
-        <w:rPr>
-          <w:color w:val="000000" w:themeColor="text1"/>
-        </w:rPr>
-      </w:pPr>
-    </w:p>
-    <w:p>
-      <w:pPr>
-        <w:jc w:val="both"/>
-        <w:rPr>
-          <w:color w:val="0070C0"/>
-        </w:rPr>
-      </w:pPr>
-      <w:r>
-        <w:rPr>
-          <w:color w:val="0070C0"/>
-        </w:rPr>
-        <w:t xml:space="preserve">[RESPONSE] </w:t>
-      </w:r>
-      <w:r>
-        <w:rPr>
-          <w:color w:val="0070C0"/>
-        </w:rPr>
-        <w:t xml:space="preserve">We </w:t>
-      </w:r>
-      <w:r>
-        <w:rPr>
-          <w:color w:val="0070C0"/>
-        </w:rPr>
-        <w:t xml:space="preserve">thank the reviewer for this comment and fully agree that </w:t>
-      </w:r>
-      <w:proofErr w:type="gramStart"/>
-      <w:r>
-        <w:rPr>
-          <w:color w:val="0070C0"/>
-        </w:rPr>
-        <w:t>all</w:t>
-      </w:r>
-      <w:r>
-        <w:rPr>
-          <w:color w:val="0070C0"/>
-        </w:rPr>
-        <w:t xml:space="preserve"> </w:t>
-      </w:r>
-      <w:r>
-        <w:rPr>
-          <w:color w:val="0070C0"/>
-        </w:rPr>
-        <w:t>of</w:t>
-      </w:r>
-      <w:proofErr w:type="gramEnd"/>
-      <w:r>
-        <w:rPr>
-          <w:color w:val="0070C0"/>
-        </w:rPr>
-        <w:t xml:space="preserve"> </w:t>
-      </w:r>
-      <w:r>
-        <w:rPr>
-          <w:color w:val="0070C0"/>
-        </w:rPr>
-        <w:t xml:space="preserve">the mentioned </w:t>
-      </w:r>
-      <w:r>
-        <w:rPr>
-          <w:color w:val="0070C0"/>
-        </w:rPr>
-        <w:t xml:space="preserve">real-world </w:t>
-      </w:r>
-      <w:r>
-        <w:rPr>
-          <w:color w:val="0070C0"/>
-        </w:rPr>
-        <w:t xml:space="preserve">data modalities </w:t>
-      </w:r>
-      <w:r>
-        <w:rPr>
-          <w:color w:val="0070C0"/>
-        </w:rPr>
-        <w:t>can</w:t>
-      </w:r>
-      <w:r>
-        <w:rPr>
-          <w:color w:val="0070C0"/>
-        </w:rPr>
-        <w:t xml:space="preserve"> be used </w:t>
-      </w:r>
-      <w:r>
-        <w:rPr>
-          <w:color w:val="0070C0"/>
-        </w:rPr>
-        <w:t>for evidence generation</w:t>
-      </w:r>
-      <w:r>
-        <w:rPr>
-          <w:color w:val="0070C0"/>
-        </w:rPr>
-        <w:t xml:space="preserve"> if they are fit-for-purpose. With the opening statement we wanted to emphasize that linkages are needed in situations where detailed clinical data, e.g., vital signs or labs, are</w:t>
-      </w:r>
-      <w:r>
-        <w:rPr>
-          <w:color w:val="0070C0"/>
-        </w:rPr>
-        <w:t xml:space="preserve"> important but only partially observed.</w:t>
-      </w:r>
-    </w:p>
-    <w:p>
-      <w:pPr>
-        <w:jc w:val="both"/>
-        <w:rPr>
-          <w:color w:val="0070C0"/>
-        </w:rPr>
-      </w:pPr>
-    </w:p>
-    <w:p>
-      <w:pPr>
-        <w:jc w:val="both"/>
-        <w:rPr>
-          <w:color w:val="0070C0"/>
-        </w:rPr>
-      </w:pPr>
-      <w:r>
-        <w:rPr>
-          <w:color w:val="0070C0"/>
-        </w:rPr>
-        <w:t>We rephrased</w:t>
-      </w:r>
-      <w:r>
-        <w:rPr>
-          <w:color w:val="0070C0"/>
-        </w:rPr>
-        <w:t xml:space="preserve"> the opening statement in the Background section of the manuscript</w:t>
-      </w:r>
-      <w:r>
-        <w:rPr>
-          <w:color w:val="0070C0"/>
-        </w:rPr>
-        <w:t xml:space="preserve"> to clarify this aspect.</w:t>
-      </w:r>
-    </w:p>
-    <w:p>
-      <w:pPr>
-        <w:jc w:val="both"/>
-        <w:rPr>
-          <w:color w:val="0070C0"/>
-        </w:rPr>
-      </w:pPr>
-    </w:p>
-    <w:p>
-      <w:pPr>
-        <w:jc w:val="both"/>
-        <w:rPr>
           <w:i/>
           <w:iCs/>
           <w:color w:val="0070C0"/>
         </w:rPr>
-      </w:pPr>
-      <w:r>
+        <w:t>Background</w:t>
+      </w:r>
+      <w:r>
+        <w:rPr>
+          <w:color w:val="0070C0"/>
+        </w:rPr>
+        <w:t xml:space="preserve"> section of the manuscript.</w:t>
+      </w:r>
+    </w:p>
+    <w:p>
+      <w:pPr>
+        <w:rPr>
+          <w:color w:val="0070C0"/>
+        </w:rPr>
+      </w:pPr>
+    </w:p>
+    <w:p>
+      <w:pPr>
+        <w:rPr>
+          <w:color w:val="0070C0"/>
+        </w:rPr>
+      </w:pPr>
+      <w:r>
+        <w:rPr>
+          <w:color w:val="0070C0"/>
+        </w:rPr>
+        <w:t>Sincerely,</w:t>
+      </w:r>
+    </w:p>
+    <w:p>
+      <w:pPr>
+        <w:rPr>
+          <w:color w:val="0070C0"/>
+        </w:rPr>
+      </w:pPr>
+      <w:proofErr w:type="spellStart"/>
+      <w:r>
+        <w:rPr>
+          <w:color w:val="0070C0"/>
+        </w:rPr>
+        <w:t>Janick</w:t>
+      </w:r>
+      <w:proofErr w:type="spellEnd"/>
+      <w:r>
+        <w:rPr>
+          <w:color w:val="0070C0"/>
+        </w:rPr>
+        <w:t xml:space="preserve"> </w:t>
+      </w:r>
+      <w:proofErr w:type="spellStart"/>
+      <w:r>
+        <w:rPr>
+          <w:color w:val="0070C0"/>
+        </w:rPr>
+        <w:t>Weberpals</w:t>
+      </w:r>
+      <w:proofErr w:type="spellEnd"/>
+      <w:r>
+        <w:rPr>
+          <w:color w:val="0070C0"/>
+        </w:rPr>
+        <w:t>, RPh, PhD</w:t>
+      </w:r>
+    </w:p>
+    <w:p>
+      <w:pPr>
+        <w:pStyle w:val="Heading1"/>
+      </w:pPr>
+      <w:r>
+        <w:t>Reviewer: 1</w:t>
+      </w:r>
+    </w:p>
+    <w:p>
+      <w:pPr>
+        <w:jc w:val="both"/>
+        <w:rPr>
+          <w:color w:val="000000" w:themeColor="text1"/>
+        </w:rPr>
+      </w:pPr>
+      <w:r>
+        <w:rPr>
+          <w:color w:val="000000" w:themeColor="text1"/>
+        </w:rPr>
+        <w:t>Comments to the Author</w:t>
+      </w:r>
+    </w:p>
+    <w:p>
+      <w:pPr>
+        <w:jc w:val="both"/>
+        <w:rPr>
+          <w:color w:val="000000" w:themeColor="text1"/>
+        </w:rPr>
+      </w:pPr>
+      <w:r>
+        <w:rPr>
+          <w:color w:val="000000" w:themeColor="text1"/>
+        </w:rPr>
+        <w:t>Many of the changes are responsive to my earlier concerns. I appreciate the specification of the data that was used but think it should be move to the Materials and Methods. I also appreciate the enhanced descriptions of the figures in the results. The update to the discussion is a helpful acknowledgment of the complexity of working with EHR data. The repositioning of the FDA related information is much more appropriate.</w:t>
+      </w:r>
+    </w:p>
+    <w:p>
+      <w:pPr>
+        <w:jc w:val="both"/>
+        <w:rPr>
+          <w:color w:val="000000" w:themeColor="text1"/>
+        </w:rPr>
+      </w:pPr>
+    </w:p>
+    <w:p>
+      <w:pPr>
+        <w:jc w:val="both"/>
+        <w:rPr>
+          <w:color w:val="000000" w:themeColor="text1"/>
+        </w:rPr>
+      </w:pPr>
+      <w:r>
+        <w:rPr>
+          <w:color w:val="000000" w:themeColor="text1"/>
+        </w:rPr>
+        <w:t>I would like to see a minor edit:</w:t>
+      </w:r>
+    </w:p>
+    <w:p>
+      <w:pPr>
+        <w:jc w:val="both"/>
+        <w:rPr>
+          <w:color w:val="000000" w:themeColor="text1"/>
+        </w:rPr>
+      </w:pPr>
+    </w:p>
+    <w:p>
+      <w:pPr>
+        <w:jc w:val="both"/>
+        <w:rPr>
+          <w:color w:val="000000" w:themeColor="text1"/>
+        </w:rPr>
+      </w:pPr>
+      <w:r>
+        <w:rPr>
+          <w:color w:val="000000" w:themeColor="text1"/>
+        </w:rPr>
+        <w:t>The new opening statement in the Background section implies that RWE can only be generated by linking claims and EHR data. I would prefer indication that RWE can be claims, EHR or linked data.</w:t>
+      </w:r>
+    </w:p>
+    <w:p>
+      <w:pPr>
+        <w:jc w:val="both"/>
+        <w:rPr>
+          <w:color w:val="000000" w:themeColor="text1"/>
+        </w:rPr>
+      </w:pPr>
+    </w:p>
+    <w:p>
+      <w:pPr>
+        <w:jc w:val="both"/>
+        <w:rPr>
+          <w:color w:val="0070C0"/>
+        </w:rPr>
+      </w:pPr>
+      <w:r>
+        <w:rPr>
+          <w:color w:val="0070C0"/>
+        </w:rPr>
+        <w:t xml:space="preserve">[RESPONSE] We thank the reviewer for this comment and fully agree that </w:t>
+      </w:r>
+      <w:proofErr w:type="gramStart"/>
+      <w:r>
+        <w:rPr>
+          <w:color w:val="0070C0"/>
+        </w:rPr>
+        <w:t>all</w:t>
+      </w:r>
+      <w:r>
+        <w:rPr>
+          <w:color w:val="0070C0"/>
+        </w:rPr>
+        <w:t xml:space="preserve"> </w:t>
+      </w:r>
+      <w:r>
+        <w:rPr>
+          <w:color w:val="0070C0"/>
+        </w:rPr>
+        <w:t>of</w:t>
+      </w:r>
+      <w:proofErr w:type="gramEnd"/>
+      <w:r>
+        <w:rPr>
+          <w:color w:val="0070C0"/>
+        </w:rPr>
+        <w:t xml:space="preserve"> </w:t>
+      </w:r>
+      <w:r>
+        <w:rPr>
+          <w:color w:val="0070C0"/>
+        </w:rPr>
+        <w:t xml:space="preserve">the mentioned </w:t>
+      </w:r>
+      <w:r>
+        <w:rPr>
+          <w:color w:val="0070C0"/>
+        </w:rPr>
+        <w:t xml:space="preserve">real-world </w:t>
+      </w:r>
+      <w:r>
+        <w:rPr>
+          <w:color w:val="0070C0"/>
+        </w:rPr>
+        <w:t xml:space="preserve">data </w:t>
+      </w:r>
+      <w:r>
+        <w:rPr>
+          <w:color w:val="0070C0"/>
+        </w:rPr>
+        <w:t>sources</w:t>
+      </w:r>
+      <w:r>
+        <w:rPr>
+          <w:color w:val="0070C0"/>
+        </w:rPr>
+        <w:t xml:space="preserve"> </w:t>
+      </w:r>
+      <w:r>
+        <w:rPr>
+          <w:color w:val="0070C0"/>
+        </w:rPr>
+        <w:t>can</w:t>
+      </w:r>
+      <w:r>
+        <w:rPr>
+          <w:color w:val="0070C0"/>
+        </w:rPr>
+        <w:t xml:space="preserve"> be used </w:t>
+      </w:r>
+      <w:r>
+        <w:rPr>
+          <w:color w:val="0070C0"/>
+        </w:rPr>
+        <w:t>for evidence generation</w:t>
+      </w:r>
+      <w:r>
+        <w:rPr>
+          <w:color w:val="0070C0"/>
+        </w:rPr>
+        <w:t xml:space="preserve"> </w:t>
+      </w:r>
+      <w:r>
+        <w:rPr>
+          <w:color w:val="0070C0"/>
+        </w:rPr>
+        <w:t>when</w:t>
+      </w:r>
+      <w:r>
+        <w:rPr>
+          <w:color w:val="0070C0"/>
+        </w:rPr>
+        <w:t xml:space="preserve"> they are fit-for-purpose</w:t>
+      </w:r>
+      <w:r>
+        <w:rPr>
+          <w:color w:val="0070C0"/>
+        </w:rPr>
+        <w:t xml:space="preserve"> for the study question at hand</w:t>
+      </w:r>
+      <w:r>
+        <w:rPr>
+          <w:color w:val="0070C0"/>
+        </w:rPr>
+        <w:t>. With the opening statement we want to emphasize that linkages are needed in situations where detailed clinical data, e.g., vital signs or labs, are</w:t>
+      </w:r>
+      <w:r>
+        <w:rPr>
+          <w:color w:val="0070C0"/>
+        </w:rPr>
+        <w:t xml:space="preserve"> important but only partially observed.</w:t>
+      </w:r>
+    </w:p>
+    <w:p>
+      <w:pPr>
+        <w:jc w:val="both"/>
+        <w:rPr>
+          <w:color w:val="0070C0"/>
+        </w:rPr>
+      </w:pPr>
+    </w:p>
+    <w:p>
+      <w:pPr>
+        <w:jc w:val="both"/>
+        <w:rPr>
+          <w:color w:val="0070C0"/>
+        </w:rPr>
+      </w:pPr>
+      <w:r>
+        <w:rPr>
+          <w:color w:val="0070C0"/>
+        </w:rPr>
+        <w:t>We rephrased the opening statement in the Background section of the manuscript</w:t>
+      </w:r>
+      <w:r>
+        <w:rPr>
+          <w:color w:val="0070C0"/>
+        </w:rPr>
+        <w:t xml:space="preserve"> to clarify this aspect.</w:t>
+      </w:r>
+    </w:p>
+    <w:p>
+      <w:pPr>
+        <w:jc w:val="both"/>
+        <w:rPr>
+          <w:color w:val="0070C0"/>
+        </w:rPr>
+      </w:pPr>
+    </w:p>
+    <w:p>
+      <w:pPr>
+        <w:jc w:val="both"/>
         <w:rPr>
           <w:i/>
           <w:iCs/>
           <w:color w:val="0070C0"/>
         </w:rPr>
-        <w:t>“</w:t>
-      </w:r>
+      </w:pPr>
       <w:r>
         <w:rPr>
           <w:i/>
           <w:iCs/>
           <w:color w:val="0070C0"/>
         </w:rPr>
-        <w:t xml:space="preserve">Administrative health insurance claims databases and electronic health records (EHR) are important data modalities to generate real-world evidence (RWE) if they are found fit-for-purpose for the study question at hand. While administrative health insurance claims databases have traditionally been the backbone for the majority of pharmacoepidemiologic studies, a notable </w:t>
+        <w:t>“</w:t>
       </w:r>
       <w:r>
         <w:rPr>
@@ -423,8 +441,48 @@
           <w:iCs/>
           <w:color w:val="0070C0"/>
         </w:rPr>
+        <w:t xml:space="preserve">Administrative health insurance claims databases and electronic health records (EHR) are important data </w:t>
+      </w:r>
+      <w:r>
+        <w:rPr>
+          <w:i/>
+          <w:iCs/>
+          <w:color w:val="0070C0"/>
+        </w:rPr>
+        <w:t>sources</w:t>
+      </w:r>
+      <w:r>
+        <w:rPr>
+          <w:i/>
+          <w:iCs/>
+          <w:color w:val="0070C0"/>
+        </w:rPr>
+        <w:t xml:space="preserve"> to generate real-world evidence (RWE) </w:t>
+      </w:r>
+      <w:r>
+        <w:rPr>
+          <w:i/>
+          <w:iCs/>
+          <w:color w:val="0070C0"/>
+        </w:rPr>
+        <w:t>when</w:t>
+      </w:r>
+      <w:r>
+        <w:rPr>
+          <w:i/>
+          <w:iCs/>
+          <w:color w:val="0070C0"/>
+        </w:rPr>
+        <w:t xml:space="preserve"> they are found fit-for-purpose for the study question at hand. While administrative health insurance claims databases have traditionally been the backbone for the majority of pharmacoepidemiologic studies, a </w:t>
+      </w:r>
+      <w:r>
+        <w:rPr>
+          <w:i/>
+          <w:iCs/>
+          <w:color w:val="0070C0"/>
+        </w:rPr>
         <w:lastRenderedPageBreak/>
-        <w:t>drawback lies in their inability to capture important clinical prognostic factors like vital signs and labs.</w:t>
+        <w:t>notable drawback lies in their inability to capture important clinical prognostic factors like vital signs and labs.</w:t>
       </w:r>
       <w:r>
         <w:rPr>

</xml_diff>